<commit_message>
add video and test
</commit_message>
<xml_diff>
--- a/Test-Manuel.docx
+++ b/Test-Manuel.docx
@@ -1,6 +1,6 @@
 
 <file path=word/document.xml><?xml version="1.0" encoding="utf-8"?>
-<w:document xmlns:wpc="http://schemas.microsoft.com/office/word/2010/wordprocessingCanvas" xmlns:cx="http://schemas.microsoft.com/office/drawing/2014/chartex" xmlns:cx1="http://schemas.microsoft.com/office/drawing/2015/9/8/chartex" xmlns:cx2="http://schemas.microsoft.com/office/drawing/2015/10/21/chartex" xmlns:cx3="http://schemas.microsoft.com/office/drawing/2016/5/9/chartex" xmlns:cx4="http://schemas.microsoft.com/office/drawing/2016/5/10/chartex" xmlns:cx5="http://schemas.microsoft.com/office/drawing/2016/5/11/chartex" xmlns:cx6="http://schemas.microsoft.com/office/drawing/2016/5/12/chartex" xmlns:cx7="http://schemas.microsoft.com/office/drawing/2016/5/13/chartex" xmlns:cx8="http://schemas.microsoft.com/office/drawing/2016/5/14/chartex" xmlns:mc="http://schemas.openxmlformats.org/markup-compatibility/2006" xmlns:aink="http://schemas.microsoft.com/office/drawing/2016/ink" xmlns:am3d="http://schemas.microsoft.com/office/drawing/2017/model3d" xmlns:o="urn:schemas-microsoft-com:office:office" xmlns:oel="http://schemas.microsoft.com/office/2019/extlst" xmlns:r="http://schemas.openxmlformats.org/officeDocument/2006/relationships" xmlns:m="http://schemas.openxmlformats.org/officeDocument/2006/math" xmlns:v="urn:schemas-microsoft-com:vml" xmlns:wp14="http://schemas.microsoft.com/office/word/2010/wordprocessingDrawing" xmlns:wp="http://schemas.openxmlformats.org/drawingml/2006/wordprocessingDrawing" xmlns:w10="urn:schemas-microsoft-com:office:word" xmlns:w="http://schemas.openxmlformats.org/wordprocessingml/2006/main" xmlns:w14="http://schemas.microsoft.com/office/word/2010/wordml" xmlns:w15="http://schemas.microsoft.com/office/word/2012/wordml" xmlns:w16cex="http://schemas.microsoft.com/office/word/2018/wordml/cex" xmlns:w16cid="http://schemas.microsoft.com/office/word/2016/wordml/cid" xmlns:w16="http://schemas.microsoft.com/office/word/2018/wordml" xmlns:w16du="http://schemas.microsoft.com/office/word/2023/wordml/word16du" xmlns:w16sdtdh="http://schemas.microsoft.com/office/word/2020/wordml/sdtdatahash" xmlns:w16se="http://schemas.microsoft.com/office/word/2015/wordml/symex" xmlns:wpg="http://schemas.microsoft.com/office/word/2010/wordprocessingGroup" xmlns:wpi="http://schemas.microsoft.com/office/word/2010/wordprocessingInk" xmlns:wne="http://schemas.microsoft.com/office/word/2006/wordml" xmlns:wps="http://schemas.microsoft.com/office/word/2010/wordprocessingShape" mc:Ignorable="w14 w15 w16se w16cid w16 w16cex w16sdtdh w16du wp14">
+<w:document xmlns:wpc="http://schemas.microsoft.com/office/word/2010/wordprocessingCanvas" xmlns:cx="http://schemas.microsoft.com/office/drawing/2014/chartex" xmlns:cx1="http://schemas.microsoft.com/office/drawing/2015/9/8/chartex" xmlns:cx2="http://schemas.microsoft.com/office/drawing/2015/10/21/chartex" xmlns:cx3="http://schemas.microsoft.com/office/drawing/2016/5/9/chartex" xmlns:cx4="http://schemas.microsoft.com/office/drawing/2016/5/10/chartex" xmlns:cx5="http://schemas.microsoft.com/office/drawing/2016/5/11/chartex" xmlns:cx6="http://schemas.microsoft.com/office/drawing/2016/5/12/chartex" xmlns:cx7="http://schemas.microsoft.com/office/drawing/2016/5/13/chartex" xmlns:cx8="http://schemas.microsoft.com/office/drawing/2016/5/14/chartex" xmlns:mc="http://schemas.openxmlformats.org/markup-compatibility/2006" xmlns:aink="http://schemas.microsoft.com/office/drawing/2016/ink" xmlns:am3d="http://schemas.microsoft.com/office/drawing/2017/model3d" xmlns:o="urn:schemas-microsoft-com:office:office" xmlns:oel="http://schemas.microsoft.com/office/2019/extlst" xmlns:r="http://schemas.openxmlformats.org/officeDocument/2006/relationships" xmlns:m="http://schemas.openxmlformats.org/officeDocument/2006/math" xmlns:v="urn:schemas-microsoft-com:vml" xmlns:wp14="http://schemas.microsoft.com/office/word/2010/wordprocessingDrawing" xmlns:wp="http://schemas.openxmlformats.org/drawingml/2006/wordprocessingDrawing" xmlns:w10="urn:schemas-microsoft-com:office:word" xmlns:w="http://schemas.openxmlformats.org/wordprocessingml/2006/main" xmlns:w14="http://schemas.microsoft.com/office/word/2010/wordml" xmlns:w15="http://schemas.microsoft.com/office/word/2012/wordml" xmlns:w16cex="http://schemas.microsoft.com/office/word/2018/wordml/cex" xmlns:w16cid="http://schemas.microsoft.com/office/word/2016/wordml/cid" xmlns:w16="http://schemas.microsoft.com/office/word/2018/wordml" xmlns:w16sdtdh="http://schemas.microsoft.com/office/word/2020/wordml/sdtdatahash" xmlns:w16se="http://schemas.microsoft.com/office/word/2015/wordml/symex" xmlns:wpg="http://schemas.microsoft.com/office/word/2010/wordprocessingGroup" xmlns:wpi="http://schemas.microsoft.com/office/word/2010/wordprocessingInk" xmlns:wne="http://schemas.microsoft.com/office/word/2006/wordml" xmlns:wps="http://schemas.microsoft.com/office/word/2010/wordprocessingShape" mc:Ignorable="w14 w15 w16se w16cid w16 w16cex w16sdtdh wp14">
   <w:body>
     <w:tbl>
       <w:tblPr>
@@ -42,11 +42,9 @@
             <w:tcW w:w="1843" w:type="dxa"/>
           </w:tcPr>
           <w:p>
-            <w:proofErr w:type="spellStart"/>
             <w:r>
               <w:t>FlashCard</w:t>
             </w:r>
-            <w:proofErr w:type="spellEnd"/>
             <w:r>
               <w:t xml:space="preserve"> </w:t>
             </w:r>
@@ -84,7 +82,11 @@
           <w:tcPr>
             <w:tcW w:w="1843" w:type="dxa"/>
           </w:tcPr>
-          <w:p/>
+          <w:p>
+            <w:r>
+              <w:t>31.05.2024</w:t>
+            </w:r>
+          </w:p>
         </w:tc>
       </w:tr>
       <w:tr>
@@ -115,122 +117,16 @@
           <w:tcPr>
             <w:tcW w:w="1843" w:type="dxa"/>
           </w:tcPr>
-          <w:p/>
+          <w:p>
+            <w:r>
+              <w:t>Tiago Sousa</w:t>
+            </w:r>
+          </w:p>
         </w:tc>
       </w:tr>
     </w:tbl>
     <w:p/>
     <w:p>
-      <w:r>
-        <w:rPr>
-          <w:lang w:eastAsia="fr-CH"/>
-        </w:rPr>
-        <mc:AlternateContent>
-          <mc:Choice Requires="wps">
-            <w:drawing>
-              <wp:anchor distT="0" distB="0" distL="114300" distR="114300" simplePos="0" relativeHeight="251659264" behindDoc="0" locked="0" layoutInCell="1" allowOverlap="1" wp14:anchorId="39AC14AE" wp14:editId="19A22EE1">
-                <wp:simplePos x="0" y="0"/>
-                <wp:positionH relativeFrom="column">
-                  <wp:posOffset>5905380</wp:posOffset>
-                </wp:positionH>
-                <wp:positionV relativeFrom="paragraph">
-                  <wp:posOffset>1529032</wp:posOffset>
-                </wp:positionV>
-                <wp:extent cx="138408" cy="152585"/>
-                <wp:effectExtent l="0" t="0" r="14605" b="19050"/>
-                <wp:wrapNone/>
-                <wp:docPr id="2" name="Forme libre : forme 2"/>
-                <wp:cNvGraphicFramePr/>
-                <a:graphic xmlns:a="http://schemas.openxmlformats.org/drawingml/2006/main">
-                  <a:graphicData uri="http://schemas.microsoft.com/office/word/2010/wordprocessingShape">
-                    <wps:wsp>
-                      <wps:cNvSpPr/>
-                      <wps:spPr>
-                        <a:xfrm>
-                          <a:off x="0" y="0"/>
-                          <a:ext cx="138408" cy="152585"/>
-                        </a:xfrm>
-                        <a:custGeom>
-                          <a:avLst/>
-                          <a:gdLst>
-                            <a:gd name="connsiteX0" fmla="*/ 0 w 138408"/>
-                            <a:gd name="connsiteY0" fmla="*/ 104373 h 152585"/>
-                            <a:gd name="connsiteX1" fmla="*/ 38573 w 138408"/>
-                            <a:gd name="connsiteY1" fmla="*/ 147484 h 152585"/>
-                            <a:gd name="connsiteX2" fmla="*/ 138408 w 138408"/>
-                            <a:gd name="connsiteY2" fmla="*/ 0 h 152585"/>
-                          </a:gdLst>
-                          <a:ahLst/>
-                          <a:cxnLst>
-                            <a:cxn ang="0">
-                              <a:pos x="connsiteX0" y="connsiteY0"/>
-                            </a:cxn>
-                            <a:cxn ang="0">
-                              <a:pos x="connsiteX1" y="connsiteY1"/>
-                            </a:cxn>
-                            <a:cxn ang="0">
-                              <a:pos x="connsiteX2" y="connsiteY2"/>
-                            </a:cxn>
-                          </a:cxnLst>
-                          <a:rect l="l" t="t" r="r" b="b"/>
-                          <a:pathLst>
-                            <a:path w="138408" h="152585">
-                              <a:moveTo>
-                                <a:pt x="0" y="104373"/>
-                              </a:moveTo>
-                              <a:cubicBezTo>
-                                <a:pt x="7752" y="134626"/>
-                                <a:pt x="15505" y="164879"/>
-                                <a:pt x="38573" y="147484"/>
-                              </a:cubicBezTo>
-                              <a:cubicBezTo>
-                                <a:pt x="61641" y="130089"/>
-                                <a:pt x="100024" y="65044"/>
-                                <a:pt x="138408" y="0"/>
-                              </a:cubicBezTo>
-                            </a:path>
-                          </a:pathLst>
-                        </a:custGeom>
-                        <a:noFill/>
-                      </wps:spPr>
-                      <wps:style>
-                        <a:lnRef idx="2">
-                          <a:schemeClr val="accent1">
-                            <a:shade val="50000"/>
-                          </a:schemeClr>
-                        </a:lnRef>
-                        <a:fillRef idx="1">
-                          <a:schemeClr val="accent1"/>
-                        </a:fillRef>
-                        <a:effectRef idx="0">
-                          <a:schemeClr val="accent1"/>
-                        </a:effectRef>
-                        <a:fontRef idx="minor">
-                          <a:schemeClr val="lt1"/>
-                        </a:fontRef>
-                      </wps:style>
-                      <wps:bodyPr rot="0" spcFirstLastPara="0" vertOverflow="overflow" horzOverflow="overflow" vert="horz" wrap="square" lIns="91440" tIns="45720" rIns="91440" bIns="45720" numCol="1" spcCol="0" rtlCol="0" fromWordArt="0" anchor="ctr" anchorCtr="0" forceAA="0" compatLnSpc="1">
-                        <a:prstTxWarp prst="textNoShape">
-                          <a:avLst/>
-                        </a:prstTxWarp>
-                        <a:noAutofit/>
-                      </wps:bodyPr>
-                    </wps:wsp>
-                  </a:graphicData>
-                </a:graphic>
-              </wp:anchor>
-            </w:drawing>
-          </mc:Choice>
-          <mc:Fallback>
-            <w:pict>
-              <v:shape w14:anchorId="7B357C3C" id="Forme libre : forme 2" o:spid="_x0000_s1026" style="position:absolute;margin-left:465pt;margin-top:120.4pt;width:10.9pt;height:12pt;z-index:251659264;visibility:visible;mso-wrap-style:square;mso-wrap-distance-left:9pt;mso-wrap-distance-top:0;mso-wrap-distance-right:9pt;mso-wrap-distance-bottom:0;mso-position-horizontal:absolute;mso-position-horizontal-relative:text;mso-position-vertical:absolute;mso-position-vertical-relative:text;v-text-anchor:middle" coordsize="138408,152585" o:gfxdata="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" path="m,104373v7752,30253,15505,60506,38573,43111c61641,130089,100024,65044,138408,e" filled="f" strokecolor="#1f3763 [1604]" strokeweight="1pt">
-                <v:stroke joinstyle="miter"/>
-                <v:path arrowok="t" o:connecttype="custom" o:connectlocs="0,104373;38573,147484;138408,0" o:connectangles="0,0,0"/>
-              </v:shape>
-            </w:pict>
-          </mc:Fallback>
-        </mc:AlternateContent>
-      </w:r>
       <w:r>
         <w:t xml:space="preserve">Scénario 1 : </w:t>
       </w:r>
@@ -315,13 +211,8 @@
           </w:tcPr>
           <w:p>
             <w:r>
-              <w:t xml:space="preserve">Arrange / </w:t>
-            </w:r>
-            <w:proofErr w:type="spellStart"/>
-            <w:r>
-              <w:t>Given</w:t>
-            </w:r>
-            <w:proofErr w:type="spellEnd"/>
+              <w:t>Arrange / Given</w:t>
+            </w:r>
           </w:p>
         </w:tc>
         <w:tc>
@@ -331,6 +222,9 @@
           <w:p>
             <w:r>
               <w:t>Dans le menu « Modifier »</w:t>
+            </w:r>
+            <w:r>
+              <w:t>, avec 0 cartes</w:t>
             </w:r>
           </w:p>
         </w:tc>
@@ -350,19 +244,9 @@
             <w:tcW w:w="1838" w:type="dxa"/>
           </w:tcPr>
           <w:p>
-            <w:proofErr w:type="spellStart"/>
-            <w:r>
-              <w:t>Act</w:t>
-            </w:r>
-            <w:proofErr w:type="spellEnd"/>
-            <w:r>
-              <w:t xml:space="preserve"> / </w:t>
-            </w:r>
-            <w:proofErr w:type="spellStart"/>
-            <w:r>
-              <w:t>When</w:t>
-            </w:r>
-            <w:proofErr w:type="spellEnd"/>
+            <w:r>
+              <w:t>Act / When</w:t>
+            </w:r>
           </w:p>
         </w:tc>
         <w:tc>
@@ -379,16 +263,7 @@
           <w:tcPr>
             <w:tcW w:w="3021" w:type="dxa"/>
           </w:tcPr>
-          <w:p>
-            <w:r>
-              <w:t xml:space="preserve">S’il y a déjà des cartes, le bouton n’est visible qu’en </w:t>
-            </w:r>
-            <w:proofErr w:type="spellStart"/>
-            <w:r>
-              <w:t>scrolant</w:t>
-            </w:r>
-            <w:proofErr w:type="spellEnd"/>
-          </w:p>
+          <w:p/>
         </w:tc>
       </w:tr>
       <w:tr>
@@ -400,19 +275,9 @@
             <w:tcW w:w="1838" w:type="dxa"/>
           </w:tcPr>
           <w:p>
-            <w:proofErr w:type="spellStart"/>
-            <w:r>
-              <w:t>Assert</w:t>
-            </w:r>
-            <w:proofErr w:type="spellEnd"/>
-            <w:r>
-              <w:t xml:space="preserve"> / </w:t>
-            </w:r>
-            <w:proofErr w:type="spellStart"/>
-            <w:r>
-              <w:t>Then</w:t>
-            </w:r>
-            <w:proofErr w:type="spellEnd"/>
+            <w:r>
+              <w:t>Assert / Then</w:t>
+            </w:r>
           </w:p>
         </w:tc>
         <w:tc>
@@ -441,7 +306,13 @@
         <w:spacing w:before="120" w:after="120"/>
       </w:pPr>
       <w:r>
-        <w:t>Résultat : □ OK</w:t>
+        <w:t xml:space="preserve">Résultat : </w:t>
+      </w:r>
+      <w:r>
+        <w:t>x</w:t>
+      </w:r>
+      <w:r>
+        <w:t xml:space="preserve"> OK</w:t>
       </w:r>
       <w:r>
         <w:tab/>
@@ -563,13 +434,8 @@
           </w:tcPr>
           <w:p>
             <w:r>
-              <w:t xml:space="preserve">Arrange / </w:t>
-            </w:r>
-            <w:proofErr w:type="spellStart"/>
-            <w:r>
-              <w:t>Given</w:t>
-            </w:r>
-            <w:proofErr w:type="spellEnd"/>
+              <w:t>Arrange / Given</w:t>
+            </w:r>
           </w:p>
         </w:tc>
         <w:tc>
@@ -598,19 +464,9 @@
             <w:tcW w:w="1838" w:type="dxa"/>
           </w:tcPr>
           <w:p>
-            <w:proofErr w:type="spellStart"/>
-            <w:r>
-              <w:t>Act</w:t>
-            </w:r>
-            <w:proofErr w:type="spellEnd"/>
-            <w:r>
-              <w:t xml:space="preserve"> / </w:t>
-            </w:r>
-            <w:proofErr w:type="spellStart"/>
-            <w:r>
-              <w:t>When</w:t>
-            </w:r>
-            <w:proofErr w:type="spellEnd"/>
+            <w:r>
+              <w:t>Act / When</w:t>
+            </w:r>
           </w:p>
         </w:tc>
         <w:tc>
@@ -639,19 +495,9 @@
             <w:tcW w:w="1838" w:type="dxa"/>
           </w:tcPr>
           <w:p>
-            <w:proofErr w:type="spellStart"/>
-            <w:r>
-              <w:t>Assert</w:t>
-            </w:r>
-            <w:proofErr w:type="spellEnd"/>
-            <w:r>
-              <w:t xml:space="preserve"> / </w:t>
-            </w:r>
-            <w:proofErr w:type="spellStart"/>
-            <w:r>
-              <w:t>Then</w:t>
-            </w:r>
-            <w:proofErr w:type="spellEnd"/>
+            <w:r>
+              <w:t>Assert / Then</w:t>
+            </w:r>
           </w:p>
         </w:tc>
         <w:tc>
@@ -683,7 +529,13 @@
         <w:spacing w:before="120" w:after="120"/>
       </w:pPr>
       <w:r>
-        <w:t>Résultat : □ OK</w:t>
+        <w:t xml:space="preserve">Résultat : </w:t>
+      </w:r>
+      <w:r>
+        <w:t>x</w:t>
+      </w:r>
+      <w:r>
+        <w:t xml:space="preserve"> OK</w:t>
       </w:r>
       <w:r>
         <w:tab/>
@@ -831,16 +683,8 @@
               <w:rPr>
                 <w:rFonts w:cstheme="minorHAnsi"/>
               </w:rPr>
-              <w:t xml:space="preserve">Arrange / </w:t>
-            </w:r>
-            <w:proofErr w:type="spellStart"/>
-            <w:r>
-              <w:rPr>
-                <w:rFonts w:cstheme="minorHAnsi"/>
-              </w:rPr>
-              <w:t>Given</w:t>
-            </w:r>
-            <w:proofErr w:type="spellEnd"/>
+              <w:t>Arrange / Given</w:t>
+            </w:r>
           </w:p>
         </w:tc>
         <w:tc>
@@ -888,54 +732,30 @@
                 <w:rFonts w:cstheme="minorHAnsi"/>
               </w:rPr>
             </w:pPr>
-            <w:proofErr w:type="spellStart"/>
             <w:r>
               <w:rPr>
                 <w:rFonts w:cstheme="minorHAnsi"/>
               </w:rPr>
-              <w:t>Act</w:t>
-            </w:r>
-            <w:proofErr w:type="spellEnd"/>
-            <w:r>
+              <w:t>Act / When</w:t>
+            </w:r>
+          </w:p>
+        </w:tc>
+        <w:tc>
+          <w:tcPr>
+            <w:tcW w:w="4203" w:type="dxa"/>
+          </w:tcPr>
+          <w:p>
+            <w:pPr>
               <w:rPr>
                 <w:rFonts w:cstheme="minorHAnsi"/>
               </w:rPr>
-              <w:t xml:space="preserve"> / </w:t>
-            </w:r>
-            <w:proofErr w:type="spellStart"/>
+            </w:pPr>
             <w:r>
               <w:rPr>
                 <w:rFonts w:cstheme="minorHAnsi"/>
               </w:rPr>
-              <w:t>When</w:t>
-            </w:r>
-            <w:proofErr w:type="spellEnd"/>
-          </w:p>
-        </w:tc>
-        <w:tc>
-          <w:tcPr>
-            <w:tcW w:w="4203" w:type="dxa"/>
-          </w:tcPr>
-          <w:p>
-            <w:pPr>
-              <w:rPr>
-                <w:rFonts w:cstheme="minorHAnsi"/>
-              </w:rPr>
-            </w:pPr>
-            <w:r>
-              <w:rPr>
-                <w:rFonts w:cstheme="minorHAnsi"/>
-              </w:rPr>
-              <w:t xml:space="preserve">Appuyer sur le bouton </w:t>
-            </w:r>
-            <w:proofErr w:type="spellStart"/>
-            <w:r>
-              <w:rPr>
-                <w:rFonts w:cstheme="minorHAnsi"/>
-              </w:rPr>
-              <w:t>delete</w:t>
-            </w:r>
-            <w:proofErr w:type="spellEnd"/>
+              <w:t>Appuyer sur le bouton delete</w:t>
+            </w:r>
           </w:p>
         </w:tc>
         <w:tc>
@@ -965,28 +785,12 @@
                 <w:rFonts w:cstheme="minorHAnsi"/>
               </w:rPr>
             </w:pPr>
-            <w:proofErr w:type="spellStart"/>
             <w:r>
               <w:rPr>
                 <w:rFonts w:cstheme="minorHAnsi"/>
               </w:rPr>
-              <w:t>Assert</w:t>
-            </w:r>
-            <w:proofErr w:type="spellEnd"/>
-            <w:r>
-              <w:rPr>
-                <w:rFonts w:cstheme="minorHAnsi"/>
-              </w:rPr>
-              <w:t xml:space="preserve"> / </w:t>
-            </w:r>
-            <w:proofErr w:type="spellStart"/>
-            <w:r>
-              <w:rPr>
-                <w:rFonts w:cstheme="minorHAnsi"/>
-              </w:rPr>
-              <w:t>Then</w:t>
-            </w:r>
-            <w:proofErr w:type="spellEnd"/>
+              <w:t>Assert / Then</w:t>
+            </w:r>
           </w:p>
         </w:tc>
         <w:tc>
@@ -1029,7 +833,13 @@
         <w:spacing w:before="120" w:after="120"/>
       </w:pPr>
       <w:r>
-        <w:t>Résultat : □ OK</w:t>
+        <w:t xml:space="preserve">Résultat : </w:t>
+      </w:r>
+      <w:r>
+        <w:t>x</w:t>
+      </w:r>
+      <w:r>
+        <w:t xml:space="preserve"> OK</w:t>
       </w:r>
       <w:r>
         <w:tab/>
@@ -1066,608 +876,6 @@
       </w:tr>
     </w:tbl>
     <w:p/>
-    <w:p>
-      <w:r>
-        <w:t>Scénario 4 : Forme arrondie</w:t>
-      </w:r>
-    </w:p>
-    <w:tbl>
-      <w:tblPr>
-        <w:tblStyle w:val="Grilledutableau"/>
-        <w:tblW w:w="0" w:type="auto"/>
-        <w:tblLook w:val="04A0" w:firstRow="1" w:lastRow="0" w:firstColumn="1" w:lastColumn="0" w:noHBand="0" w:noVBand="1"/>
-      </w:tblPr>
-      <w:tblGrid>
-        <w:gridCol w:w="1838"/>
-        <w:gridCol w:w="4203"/>
-        <w:gridCol w:w="3021"/>
-      </w:tblGrid>
-      <w:tr>
-        <w:tc>
-          <w:tcPr>
-            <w:tcW w:w="1838" w:type="dxa"/>
-          </w:tcPr>
-          <w:p>
-            <w:pPr>
-              <w:rPr>
-                <w:b/>
-              </w:rPr>
-            </w:pPr>
-            <w:r>
-              <w:rPr>
-                <w:b/>
-              </w:rPr>
-              <w:t>Étape</w:t>
-            </w:r>
-          </w:p>
-        </w:tc>
-        <w:tc>
-          <w:tcPr>
-            <w:tcW w:w="4203" w:type="dxa"/>
-          </w:tcPr>
-          <w:p>
-            <w:pPr>
-              <w:rPr>
-                <w:b/>
-              </w:rPr>
-            </w:pPr>
-            <w:r>
-              <w:rPr>
-                <w:b/>
-              </w:rPr>
-              <w:t>Description</w:t>
-            </w:r>
-          </w:p>
-        </w:tc>
-        <w:tc>
-          <w:tcPr>
-            <w:tcW w:w="3021" w:type="dxa"/>
-          </w:tcPr>
-          <w:p>
-            <w:pPr>
-              <w:rPr>
-                <w:b/>
-              </w:rPr>
-            </w:pPr>
-            <w:r>
-              <w:rPr>
-                <w:b/>
-              </w:rPr>
-              <w:t>Remarque</w:t>
-            </w:r>
-          </w:p>
-        </w:tc>
-      </w:tr>
-      <w:tr>
-        <w:trPr>
-          <w:trHeight w:val="851"/>
-        </w:trPr>
-        <w:tc>
-          <w:tcPr>
-            <w:tcW w:w="1838" w:type="dxa"/>
-          </w:tcPr>
-          <w:p>
-            <w:r>
-              <w:t xml:space="preserve">Arrange / </w:t>
-            </w:r>
-            <w:proofErr w:type="spellStart"/>
-            <w:r>
-              <w:t>Given</w:t>
-            </w:r>
-            <w:proofErr w:type="spellEnd"/>
-          </w:p>
-        </w:tc>
-        <w:tc>
-          <w:tcPr>
-            <w:tcW w:w="4203" w:type="dxa"/>
-          </w:tcPr>
-          <w:p>
-            <w:r>
-              <w:t xml:space="preserve">Chaque </w:t>
-            </w:r>
-            <w:proofErr w:type="spellStart"/>
-            <w:r>
-              <w:t>M&amp;M’s</w:t>
-            </w:r>
-            <w:proofErr w:type="spellEnd"/>
-            <w:r>
-              <w:t xml:space="preserve"> dans le paquet</w:t>
-            </w:r>
-          </w:p>
-        </w:tc>
-        <w:tc>
-          <w:tcPr>
-            <w:tcW w:w="3021" w:type="dxa"/>
-          </w:tcPr>
-          <w:p/>
-        </w:tc>
-      </w:tr>
-      <w:tr>
-        <w:trPr>
-          <w:trHeight w:val="851"/>
-        </w:trPr>
-        <w:tc>
-          <w:tcPr>
-            <w:tcW w:w="1838" w:type="dxa"/>
-          </w:tcPr>
-          <w:p>
-            <w:proofErr w:type="spellStart"/>
-            <w:r>
-              <w:t>Act</w:t>
-            </w:r>
-            <w:proofErr w:type="spellEnd"/>
-            <w:r>
-              <w:t xml:space="preserve"> / </w:t>
-            </w:r>
-            <w:proofErr w:type="spellStart"/>
-            <w:r>
-              <w:t>When</w:t>
-            </w:r>
-            <w:proofErr w:type="spellEnd"/>
-          </w:p>
-        </w:tc>
-        <w:tc>
-          <w:tcPr>
-            <w:tcW w:w="4203" w:type="dxa"/>
-          </w:tcPr>
-          <w:p>
-            <w:r>
-              <w:t>Le lancer sur une table</w:t>
-            </w:r>
-          </w:p>
-        </w:tc>
-        <w:tc>
-          <w:tcPr>
-            <w:tcW w:w="3021" w:type="dxa"/>
-          </w:tcPr>
-          <w:p/>
-        </w:tc>
-      </w:tr>
-      <w:tr>
-        <w:trPr>
-          <w:trHeight w:val="851"/>
-        </w:trPr>
-        <w:tc>
-          <w:tcPr>
-            <w:tcW w:w="1838" w:type="dxa"/>
-          </w:tcPr>
-          <w:p>
-            <w:proofErr w:type="spellStart"/>
-            <w:r>
-              <w:t>Assert</w:t>
-            </w:r>
-            <w:proofErr w:type="spellEnd"/>
-            <w:r>
-              <w:t xml:space="preserve"> / </w:t>
-            </w:r>
-            <w:proofErr w:type="spellStart"/>
-            <w:r>
-              <w:t>Then</w:t>
-            </w:r>
-            <w:proofErr w:type="spellEnd"/>
-          </w:p>
-        </w:tc>
-        <w:tc>
-          <w:tcPr>
-            <w:tcW w:w="4203" w:type="dxa"/>
-          </w:tcPr>
-          <w:p>
-            <w:r>
-              <w:t>Il s’arrête à au moins 20 cm de la main</w:t>
-            </w:r>
-          </w:p>
-        </w:tc>
-        <w:tc>
-          <w:tcPr>
-            <w:tcW w:w="3021" w:type="dxa"/>
-          </w:tcPr>
-          <w:p/>
-        </w:tc>
-      </w:tr>
-    </w:tbl>
-    <w:p>
-      <w:pPr>
-        <w:tabs>
-          <w:tab w:val="left" w:pos="1560"/>
-        </w:tabs>
-        <w:spacing w:before="120" w:after="120"/>
-      </w:pPr>
-      <w:r>
-        <w:t>Résultat : □ OK</w:t>
-      </w:r>
-      <w:r>
-        <w:tab/>
-        <w:t>□ KO</w:t>
-      </w:r>
-    </w:p>
-    <w:p>
-      <w:pPr>
-        <w:spacing w:after="0"/>
-      </w:pPr>
-      <w:r>
-        <w:t>Remarque :</w:t>
-      </w:r>
-    </w:p>
-    <w:tbl>
-      <w:tblPr>
-        <w:tblStyle w:val="Grilledutableau"/>
-        <w:tblW w:w="0" w:type="auto"/>
-        <w:tblLook w:val="04A0" w:firstRow="1" w:lastRow="0" w:firstColumn="1" w:lastColumn="0" w:noHBand="0" w:noVBand="1"/>
-      </w:tblPr>
-      <w:tblGrid>
-        <w:gridCol w:w="9062"/>
-      </w:tblGrid>
-      <w:tr>
-        <w:trPr>
-          <w:trHeight w:val="807"/>
-        </w:trPr>
-        <w:tc>
-          <w:tcPr>
-            <w:tcW w:w="9062" w:type="dxa"/>
-          </w:tcPr>
-          <w:p/>
-        </w:tc>
-      </w:tr>
-    </w:tbl>
-    <w:p/>
-    <w:p/>
-    <w:p>
-      <w:r>
-        <w:t xml:space="preserve">Scénario </w:t>
-      </w:r>
-      <w:r>
-        <w:t>5</w:t>
-      </w:r>
-      <w:r>
-        <w:t> :</w:t>
-      </w:r>
-      <w:r>
-        <w:t xml:space="preserve"> </w:t>
-      </w:r>
-      <w:r>
-        <w:t xml:space="preserve">Les </w:t>
-      </w:r>
-      <w:proofErr w:type="spellStart"/>
-      <w:r>
-        <w:t>MMs</w:t>
-      </w:r>
-      <w:proofErr w:type="spellEnd"/>
-      <w:r>
-        <w:t xml:space="preserve"> ne se collent pas ensemble</w:t>
-      </w:r>
-    </w:p>
-    <w:tbl>
-      <w:tblPr>
-        <w:tblStyle w:val="Grilledutableau"/>
-        <w:tblW w:w="0" w:type="auto"/>
-        <w:tblLook w:val="04A0" w:firstRow="1" w:lastRow="0" w:firstColumn="1" w:lastColumn="0" w:noHBand="0" w:noVBand="1"/>
-      </w:tblPr>
-      <w:tblGrid>
-        <w:gridCol w:w="1838"/>
-        <w:gridCol w:w="4203"/>
-        <w:gridCol w:w="3021"/>
-      </w:tblGrid>
-      <w:tr>
-        <w:tc>
-          <w:tcPr>
-            <w:tcW w:w="1838" w:type="dxa"/>
-          </w:tcPr>
-          <w:p>
-            <w:pPr>
-              <w:rPr>
-                <w:rFonts w:cstheme="minorHAnsi"/>
-                <w:b/>
-              </w:rPr>
-            </w:pPr>
-            <w:r>
-              <w:rPr>
-                <w:rFonts w:cstheme="minorHAnsi"/>
-                <w:b/>
-              </w:rPr>
-              <w:t>Étape</w:t>
-            </w:r>
-          </w:p>
-        </w:tc>
-        <w:tc>
-          <w:tcPr>
-            <w:tcW w:w="4203" w:type="dxa"/>
-          </w:tcPr>
-          <w:p>
-            <w:pPr>
-              <w:rPr>
-                <w:rFonts w:cstheme="minorHAnsi"/>
-                <w:b/>
-              </w:rPr>
-            </w:pPr>
-            <w:r>
-              <w:rPr>
-                <w:rFonts w:cstheme="minorHAnsi"/>
-                <w:b/>
-              </w:rPr>
-              <w:t>Description</w:t>
-            </w:r>
-          </w:p>
-        </w:tc>
-        <w:tc>
-          <w:tcPr>
-            <w:tcW w:w="3021" w:type="dxa"/>
-          </w:tcPr>
-          <w:p>
-            <w:pPr>
-              <w:rPr>
-                <w:rFonts w:cstheme="minorHAnsi"/>
-                <w:b/>
-              </w:rPr>
-            </w:pPr>
-            <w:r>
-              <w:rPr>
-                <w:rFonts w:cstheme="minorHAnsi"/>
-                <w:b/>
-              </w:rPr>
-              <w:t>Remarque</w:t>
-            </w:r>
-          </w:p>
-        </w:tc>
-      </w:tr>
-      <w:tr>
-        <w:trPr>
-          <w:trHeight w:val="851"/>
-        </w:trPr>
-        <w:tc>
-          <w:tcPr>
-            <w:tcW w:w="1838" w:type="dxa"/>
-          </w:tcPr>
-          <w:p>
-            <w:pPr>
-              <w:rPr>
-                <w:rFonts w:cstheme="minorHAnsi"/>
-              </w:rPr>
-            </w:pPr>
-            <w:r>
-              <w:rPr>
-                <w:rFonts w:cstheme="minorHAnsi"/>
-              </w:rPr>
-              <w:t xml:space="preserve">Arrange / </w:t>
-            </w:r>
-            <w:proofErr w:type="spellStart"/>
-            <w:r>
-              <w:rPr>
-                <w:rFonts w:cstheme="minorHAnsi"/>
-              </w:rPr>
-              <w:t>Given</w:t>
-            </w:r>
-            <w:proofErr w:type="spellEnd"/>
-          </w:p>
-        </w:tc>
-        <w:tc>
-          <w:tcPr>
-            <w:tcW w:w="4203" w:type="dxa"/>
-          </w:tcPr>
-          <w:p>
-            <w:pPr>
-              <w:rPr>
-                <w:rFonts w:cstheme="minorHAnsi"/>
-              </w:rPr>
-            </w:pPr>
-            <w:r>
-              <w:rPr>
-                <w:rFonts w:cstheme="minorHAnsi"/>
-              </w:rPr>
-              <w:t xml:space="preserve">Un paquet de </w:t>
-            </w:r>
-            <w:proofErr w:type="spellStart"/>
-            <w:r>
-              <w:rPr>
-                <w:rFonts w:cstheme="minorHAnsi"/>
-              </w:rPr>
-              <w:t>M&amp;Ms</w:t>
-            </w:r>
-            <w:proofErr w:type="spellEnd"/>
-          </w:p>
-        </w:tc>
-        <w:tc>
-          <w:tcPr>
-            <w:tcW w:w="3021" w:type="dxa"/>
-          </w:tcPr>
-          <w:p>
-            <w:pPr>
-              <w:rPr>
-                <w:rFonts w:cstheme="minorHAnsi"/>
-              </w:rPr>
-            </w:pPr>
-          </w:p>
-        </w:tc>
-      </w:tr>
-      <w:tr>
-        <w:trPr>
-          <w:trHeight w:val="851"/>
-        </w:trPr>
-        <w:tc>
-          <w:tcPr>
-            <w:tcW w:w="1838" w:type="dxa"/>
-          </w:tcPr>
-          <w:p>
-            <w:pPr>
-              <w:rPr>
-                <w:rFonts w:cstheme="minorHAnsi"/>
-              </w:rPr>
-            </w:pPr>
-            <w:proofErr w:type="spellStart"/>
-            <w:r>
-              <w:rPr>
-                <w:rFonts w:cstheme="minorHAnsi"/>
-              </w:rPr>
-              <w:t>Act</w:t>
-            </w:r>
-            <w:proofErr w:type="spellEnd"/>
-            <w:r>
-              <w:rPr>
-                <w:rFonts w:cstheme="minorHAnsi"/>
-              </w:rPr>
-              <w:t xml:space="preserve"> / </w:t>
-            </w:r>
-            <w:proofErr w:type="spellStart"/>
-            <w:r>
-              <w:rPr>
-                <w:rFonts w:cstheme="minorHAnsi"/>
-              </w:rPr>
-              <w:t>When</w:t>
-            </w:r>
-            <w:proofErr w:type="spellEnd"/>
-          </w:p>
-        </w:tc>
-        <w:tc>
-          <w:tcPr>
-            <w:tcW w:w="4203" w:type="dxa"/>
-          </w:tcPr>
-          <w:p>
-            <w:pPr>
-              <w:rPr>
-                <w:rFonts w:cstheme="minorHAnsi"/>
-              </w:rPr>
-            </w:pPr>
-            <w:r>
-              <w:rPr>
-                <w:rFonts w:cstheme="minorHAnsi"/>
-              </w:rPr>
-              <w:t>Saisir un M&amp;M et le placer sur la balance</w:t>
-            </w:r>
-          </w:p>
-        </w:tc>
-        <w:tc>
-          <w:tcPr>
-            <w:tcW w:w="3021" w:type="dxa"/>
-          </w:tcPr>
-          <w:p>
-            <w:pPr>
-              <w:rPr>
-                <w:rFonts w:cstheme="minorHAnsi"/>
-              </w:rPr>
-            </w:pPr>
-          </w:p>
-        </w:tc>
-      </w:tr>
-      <w:tr>
-        <w:trPr>
-          <w:trHeight w:val="851"/>
-        </w:trPr>
-        <w:tc>
-          <w:tcPr>
-            <w:tcW w:w="1838" w:type="dxa"/>
-          </w:tcPr>
-          <w:p>
-            <w:pPr>
-              <w:rPr>
-                <w:rFonts w:cstheme="minorHAnsi"/>
-              </w:rPr>
-            </w:pPr>
-            <w:proofErr w:type="spellStart"/>
-            <w:r>
-              <w:rPr>
-                <w:rFonts w:cstheme="minorHAnsi"/>
-              </w:rPr>
-              <w:lastRenderedPageBreak/>
-              <w:t>Assert</w:t>
-            </w:r>
-            <w:proofErr w:type="spellEnd"/>
-            <w:r>
-              <w:rPr>
-                <w:rFonts w:cstheme="minorHAnsi"/>
-              </w:rPr>
-              <w:t xml:space="preserve"> / </w:t>
-            </w:r>
-            <w:proofErr w:type="spellStart"/>
-            <w:r>
-              <w:rPr>
-                <w:rFonts w:cstheme="minorHAnsi"/>
-              </w:rPr>
-              <w:t>Then</w:t>
-            </w:r>
-            <w:proofErr w:type="spellEnd"/>
-          </w:p>
-        </w:tc>
-        <w:tc>
-          <w:tcPr>
-            <w:tcW w:w="4203" w:type="dxa"/>
-          </w:tcPr>
-          <w:p>
-            <w:pPr>
-              <w:rPr>
-                <w:rFonts w:cstheme="minorHAnsi"/>
-              </w:rPr>
-            </w:pPr>
-            <w:r>
-              <w:rPr>
-                <w:rFonts w:cstheme="minorHAnsi"/>
-              </w:rPr>
-              <w:t>Le poids est de 3g (+/- 0,2g)</w:t>
-            </w:r>
-          </w:p>
-        </w:tc>
-        <w:tc>
-          <w:tcPr>
-            <w:tcW w:w="3021" w:type="dxa"/>
-          </w:tcPr>
-          <w:p>
-            <w:pPr>
-              <w:rPr>
-                <w:rFonts w:cstheme="minorHAnsi"/>
-              </w:rPr>
-            </w:pPr>
-          </w:p>
-        </w:tc>
-      </w:tr>
-    </w:tbl>
-    <w:p>
-      <w:pPr>
-        <w:tabs>
-          <w:tab w:val="left" w:pos="1560"/>
-        </w:tabs>
-        <w:spacing w:before="120" w:after="120"/>
-      </w:pPr>
-      <w:r>
-        <w:t xml:space="preserve">Résultat : </w:t>
-      </w:r>
-      <w:r>
-        <w:t>x</w:t>
-      </w:r>
-      <w:r>
-        <w:t xml:space="preserve"> OK</w:t>
-      </w:r>
-      <w:r>
-        <w:tab/>
-        <w:t>□ KO</w:t>
-      </w:r>
-    </w:p>
-    <w:p>
-      <w:pPr>
-        <w:spacing w:after="0"/>
-      </w:pPr>
-      <w:r>
-        <w:t>Remarque :</w:t>
-      </w:r>
-    </w:p>
-    <w:tbl>
-      <w:tblPr>
-        <w:tblStyle w:val="Grilledutableau"/>
-        <w:tblW w:w="0" w:type="auto"/>
-        <w:tblLook w:val="04A0" w:firstRow="1" w:lastRow="0" w:firstColumn="1" w:lastColumn="0" w:noHBand="0" w:noVBand="1"/>
-      </w:tblPr>
-      <w:tblGrid>
-        <w:gridCol w:w="9062"/>
-      </w:tblGrid>
-      <w:tr>
-        <w:trPr>
-          <w:trHeight w:val="807"/>
-        </w:trPr>
-        <w:tc>
-          <w:tcPr>
-            <w:tcW w:w="9062" w:type="dxa"/>
-          </w:tcPr>
-          <w:p/>
-        </w:tc>
-      </w:tr>
-    </w:tbl>
     <w:p/>
     <w:tbl>
       <w:tblPr>
@@ -1706,7 +914,11 @@
           <w:tcPr>
             <w:tcW w:w="4253" w:type="dxa"/>
           </w:tcPr>
-          <w:p/>
+          <w:p>
+            <w:r>
+              <w:t xml:space="preserve">31.05.2024 </w:t>
+            </w:r>
+          </w:p>
         </w:tc>
       </w:tr>
       <w:tr>
@@ -1727,15 +939,7 @@
               <w:t>Recommandation</w:t>
             </w:r>
             <w:r>
-              <w:t xml:space="preserve"> (go/</w:t>
-            </w:r>
-            <w:proofErr w:type="spellStart"/>
-            <w:r>
-              <w:t>nogo</w:t>
-            </w:r>
-            <w:proofErr w:type="spellEnd"/>
-            <w:r>
-              <w:t>)</w:t>
+              <w:t xml:space="preserve"> (go/nogo)</w:t>
             </w:r>
           </w:p>
         </w:tc>
@@ -1780,7 +984,7 @@
 </file>
 
 <file path=word/endnotes.xml><?xml version="1.0" encoding="utf-8"?>
-<w:endnotes xmlns:wpc="http://schemas.microsoft.com/office/word/2010/wordprocessingCanvas" xmlns:cx="http://schemas.microsoft.com/office/drawing/2014/chartex" xmlns:cx1="http://schemas.microsoft.com/office/drawing/2015/9/8/chartex" xmlns:cx2="http://schemas.microsoft.com/office/drawing/2015/10/21/chartex" xmlns:cx3="http://schemas.microsoft.com/office/drawing/2016/5/9/chartex" xmlns:cx4="http://schemas.microsoft.com/office/drawing/2016/5/10/chartex" xmlns:cx5="http://schemas.microsoft.com/office/drawing/2016/5/11/chartex" xmlns:cx6="http://schemas.microsoft.com/office/drawing/2016/5/12/chartex" xmlns:cx7="http://schemas.microsoft.com/office/drawing/2016/5/13/chartex" xmlns:cx8="http://schemas.microsoft.com/office/drawing/2016/5/14/chartex" xmlns:mc="http://schemas.openxmlformats.org/markup-compatibility/2006" xmlns:aink="http://schemas.microsoft.com/office/drawing/2016/ink" xmlns:am3d="http://schemas.microsoft.com/office/drawing/2017/model3d" xmlns:o="urn:schemas-microsoft-com:office:office" xmlns:oel="http://schemas.microsoft.com/office/2019/extlst" xmlns:r="http://schemas.openxmlformats.org/officeDocument/2006/relationships" xmlns:m="http://schemas.openxmlformats.org/officeDocument/2006/math" xmlns:v="urn:schemas-microsoft-com:vml" xmlns:wp14="http://schemas.microsoft.com/office/word/2010/wordprocessingDrawing" xmlns:wp="http://schemas.openxmlformats.org/drawingml/2006/wordprocessingDrawing" xmlns:w10="urn:schemas-microsoft-com:office:word" xmlns:w="http://schemas.openxmlformats.org/wordprocessingml/2006/main" xmlns:w14="http://schemas.microsoft.com/office/word/2010/wordml" xmlns:w15="http://schemas.microsoft.com/office/word/2012/wordml" xmlns:w16cex="http://schemas.microsoft.com/office/word/2018/wordml/cex" xmlns:w16cid="http://schemas.microsoft.com/office/word/2016/wordml/cid" xmlns:w16="http://schemas.microsoft.com/office/word/2018/wordml" xmlns:w16du="http://schemas.microsoft.com/office/word/2023/wordml/word16du" xmlns:w16sdtdh="http://schemas.microsoft.com/office/word/2020/wordml/sdtdatahash" xmlns:w16se="http://schemas.microsoft.com/office/word/2015/wordml/symex" xmlns:wpg="http://schemas.microsoft.com/office/word/2010/wordprocessingGroup" xmlns:wpi="http://schemas.microsoft.com/office/word/2010/wordprocessingInk" xmlns:wne="http://schemas.microsoft.com/office/word/2006/wordml" xmlns:wps="http://schemas.microsoft.com/office/word/2010/wordprocessingShape" mc:Ignorable="w14 w15 w16se w16cid w16 w16cex w16sdtdh w16du wp14">
+<w:endnotes xmlns:wpc="http://schemas.microsoft.com/office/word/2010/wordprocessingCanvas" xmlns:cx="http://schemas.microsoft.com/office/drawing/2014/chartex" xmlns:cx1="http://schemas.microsoft.com/office/drawing/2015/9/8/chartex" xmlns:cx2="http://schemas.microsoft.com/office/drawing/2015/10/21/chartex" xmlns:cx3="http://schemas.microsoft.com/office/drawing/2016/5/9/chartex" xmlns:cx4="http://schemas.microsoft.com/office/drawing/2016/5/10/chartex" xmlns:cx5="http://schemas.microsoft.com/office/drawing/2016/5/11/chartex" xmlns:cx6="http://schemas.microsoft.com/office/drawing/2016/5/12/chartex" xmlns:cx7="http://schemas.microsoft.com/office/drawing/2016/5/13/chartex" xmlns:cx8="http://schemas.microsoft.com/office/drawing/2016/5/14/chartex" xmlns:mc="http://schemas.openxmlformats.org/markup-compatibility/2006" xmlns:aink="http://schemas.microsoft.com/office/drawing/2016/ink" xmlns:am3d="http://schemas.microsoft.com/office/drawing/2017/model3d" xmlns:o="urn:schemas-microsoft-com:office:office" xmlns:oel="http://schemas.microsoft.com/office/2019/extlst" xmlns:r="http://schemas.openxmlformats.org/officeDocument/2006/relationships" xmlns:m="http://schemas.openxmlformats.org/officeDocument/2006/math" xmlns:v="urn:schemas-microsoft-com:vml" xmlns:wp14="http://schemas.microsoft.com/office/word/2010/wordprocessingDrawing" xmlns:wp="http://schemas.openxmlformats.org/drawingml/2006/wordprocessingDrawing" xmlns:w10="urn:schemas-microsoft-com:office:word" xmlns:w="http://schemas.openxmlformats.org/wordprocessingml/2006/main" xmlns:w14="http://schemas.microsoft.com/office/word/2010/wordml" xmlns:w15="http://schemas.microsoft.com/office/word/2012/wordml" xmlns:w16cex="http://schemas.microsoft.com/office/word/2018/wordml/cex" xmlns:w16cid="http://schemas.microsoft.com/office/word/2016/wordml/cid" xmlns:w16="http://schemas.microsoft.com/office/word/2018/wordml" xmlns:w16sdtdh="http://schemas.microsoft.com/office/word/2020/wordml/sdtdatahash" xmlns:w16se="http://schemas.microsoft.com/office/word/2015/wordml/symex" xmlns:wpg="http://schemas.microsoft.com/office/word/2010/wordprocessingGroup" xmlns:wpi="http://schemas.microsoft.com/office/word/2010/wordprocessingInk" xmlns:wne="http://schemas.microsoft.com/office/word/2006/wordml" xmlns:wps="http://schemas.microsoft.com/office/word/2010/wordprocessingShape" mc:Ignorable="w14 w15 w16se w16cid w16 w16cex w16sdtdh wp14">
   <w:endnote w:type="separator" w:id="-1">
     <w:p>
       <w:pPr>
@@ -1805,7 +1009,7 @@
 </file>
 
 <file path=word/footer1.xml><?xml version="1.0" encoding="utf-8"?>
-<w:ftr xmlns:wpc="http://schemas.microsoft.com/office/word/2010/wordprocessingCanvas" xmlns:cx="http://schemas.microsoft.com/office/drawing/2014/chartex" xmlns:cx1="http://schemas.microsoft.com/office/drawing/2015/9/8/chartex" xmlns:cx2="http://schemas.microsoft.com/office/drawing/2015/10/21/chartex" xmlns:cx3="http://schemas.microsoft.com/office/drawing/2016/5/9/chartex" xmlns:cx4="http://schemas.microsoft.com/office/drawing/2016/5/10/chartex" xmlns:cx5="http://schemas.microsoft.com/office/drawing/2016/5/11/chartex" xmlns:cx6="http://schemas.microsoft.com/office/drawing/2016/5/12/chartex" xmlns:cx7="http://schemas.microsoft.com/office/drawing/2016/5/13/chartex" xmlns:cx8="http://schemas.microsoft.com/office/drawing/2016/5/14/chartex" xmlns:mc="http://schemas.openxmlformats.org/markup-compatibility/2006" xmlns:aink="http://schemas.microsoft.com/office/drawing/2016/ink" xmlns:am3d="http://schemas.microsoft.com/office/drawing/2017/model3d" xmlns:o="urn:schemas-microsoft-com:office:office" xmlns:oel="http://schemas.microsoft.com/office/2019/extlst" xmlns:r="http://schemas.openxmlformats.org/officeDocument/2006/relationships" xmlns:m="http://schemas.openxmlformats.org/officeDocument/2006/math" xmlns:v="urn:schemas-microsoft-com:vml" xmlns:wp14="http://schemas.microsoft.com/office/word/2010/wordprocessingDrawing" xmlns:wp="http://schemas.openxmlformats.org/drawingml/2006/wordprocessingDrawing" xmlns:w10="urn:schemas-microsoft-com:office:word" xmlns:w="http://schemas.openxmlformats.org/wordprocessingml/2006/main" xmlns:w14="http://schemas.microsoft.com/office/word/2010/wordml" xmlns:w15="http://schemas.microsoft.com/office/word/2012/wordml" xmlns:w16cex="http://schemas.microsoft.com/office/word/2018/wordml/cex" xmlns:w16cid="http://schemas.microsoft.com/office/word/2016/wordml/cid" xmlns:w16="http://schemas.microsoft.com/office/word/2018/wordml" xmlns:w16du="http://schemas.microsoft.com/office/word/2023/wordml/word16du" xmlns:w16sdtdh="http://schemas.microsoft.com/office/word/2020/wordml/sdtdatahash" xmlns:w16se="http://schemas.microsoft.com/office/word/2015/wordml/symex" xmlns:wpg="http://schemas.microsoft.com/office/word/2010/wordprocessingGroup" xmlns:wpi="http://schemas.microsoft.com/office/word/2010/wordprocessingInk" xmlns:wne="http://schemas.microsoft.com/office/word/2006/wordml" xmlns:wps="http://schemas.microsoft.com/office/word/2010/wordprocessingShape" mc:Ignorable="w14 w15 w16se w16cid w16 w16cex w16sdtdh w16du wp14">
+<w:ftr xmlns:wpc="http://schemas.microsoft.com/office/word/2010/wordprocessingCanvas" xmlns:cx="http://schemas.microsoft.com/office/drawing/2014/chartex" xmlns:cx1="http://schemas.microsoft.com/office/drawing/2015/9/8/chartex" xmlns:cx2="http://schemas.microsoft.com/office/drawing/2015/10/21/chartex" xmlns:cx3="http://schemas.microsoft.com/office/drawing/2016/5/9/chartex" xmlns:cx4="http://schemas.microsoft.com/office/drawing/2016/5/10/chartex" xmlns:cx5="http://schemas.microsoft.com/office/drawing/2016/5/11/chartex" xmlns:cx6="http://schemas.microsoft.com/office/drawing/2016/5/12/chartex" xmlns:cx7="http://schemas.microsoft.com/office/drawing/2016/5/13/chartex" xmlns:cx8="http://schemas.microsoft.com/office/drawing/2016/5/14/chartex" xmlns:mc="http://schemas.openxmlformats.org/markup-compatibility/2006" xmlns:aink="http://schemas.microsoft.com/office/drawing/2016/ink" xmlns:am3d="http://schemas.microsoft.com/office/drawing/2017/model3d" xmlns:o="urn:schemas-microsoft-com:office:office" xmlns:oel="http://schemas.microsoft.com/office/2019/extlst" xmlns:r="http://schemas.openxmlformats.org/officeDocument/2006/relationships" xmlns:m="http://schemas.openxmlformats.org/officeDocument/2006/math" xmlns:v="urn:schemas-microsoft-com:vml" xmlns:wp14="http://schemas.microsoft.com/office/word/2010/wordprocessingDrawing" xmlns:wp="http://schemas.openxmlformats.org/drawingml/2006/wordprocessingDrawing" xmlns:w10="urn:schemas-microsoft-com:office:word" xmlns:w="http://schemas.openxmlformats.org/wordprocessingml/2006/main" xmlns:w14="http://schemas.microsoft.com/office/word/2010/wordml" xmlns:w15="http://schemas.microsoft.com/office/word/2012/wordml" xmlns:w16cex="http://schemas.microsoft.com/office/word/2018/wordml/cex" xmlns:w16cid="http://schemas.microsoft.com/office/word/2016/wordml/cid" xmlns:w16="http://schemas.microsoft.com/office/word/2018/wordml" xmlns:w16sdtdh="http://schemas.microsoft.com/office/word/2020/wordml/sdtdatahash" xmlns:w16se="http://schemas.microsoft.com/office/word/2015/wordml/symex" xmlns:wpg="http://schemas.microsoft.com/office/word/2010/wordprocessingGroup" xmlns:wpi="http://schemas.microsoft.com/office/word/2010/wordprocessingInk" xmlns:wne="http://schemas.microsoft.com/office/word/2006/wordml" xmlns:wps="http://schemas.microsoft.com/office/word/2010/wordprocessingShape" mc:Ignorable="w14 w15 w16se w16cid w16 w16cex w16sdtdh wp14">
   <w:p>
     <w:pPr>
       <w:pStyle w:val="Pieddepage"/>
@@ -1820,7 +1024,10 @@
       <w:fldChar w:fldCharType="separate"/>
     </w:r>
     <w:r>
-      <w:t>30.05.2024</w:t>
+      <w:rPr>
+        <w:noProof/>
+      </w:rPr>
+      <w:t>31.05.2024</w:t>
     </w:r>
     <w:r>
       <w:fldChar w:fldCharType="end"/>
@@ -1857,7 +1064,7 @@
 </file>
 
 <file path=word/footnotes.xml><?xml version="1.0" encoding="utf-8"?>
-<w:footnotes xmlns:wpc="http://schemas.microsoft.com/office/word/2010/wordprocessingCanvas" xmlns:cx="http://schemas.microsoft.com/office/drawing/2014/chartex" xmlns:cx1="http://schemas.microsoft.com/office/drawing/2015/9/8/chartex" xmlns:cx2="http://schemas.microsoft.com/office/drawing/2015/10/21/chartex" xmlns:cx3="http://schemas.microsoft.com/office/drawing/2016/5/9/chartex" xmlns:cx4="http://schemas.microsoft.com/office/drawing/2016/5/10/chartex" xmlns:cx5="http://schemas.microsoft.com/office/drawing/2016/5/11/chartex" xmlns:cx6="http://schemas.microsoft.com/office/drawing/2016/5/12/chartex" xmlns:cx7="http://schemas.microsoft.com/office/drawing/2016/5/13/chartex" xmlns:cx8="http://schemas.microsoft.com/office/drawing/2016/5/14/chartex" xmlns:mc="http://schemas.openxmlformats.org/markup-compatibility/2006" xmlns:aink="http://schemas.microsoft.com/office/drawing/2016/ink" xmlns:am3d="http://schemas.microsoft.com/office/drawing/2017/model3d" xmlns:o="urn:schemas-microsoft-com:office:office" xmlns:oel="http://schemas.microsoft.com/office/2019/extlst" xmlns:r="http://schemas.openxmlformats.org/officeDocument/2006/relationships" xmlns:m="http://schemas.openxmlformats.org/officeDocument/2006/math" xmlns:v="urn:schemas-microsoft-com:vml" xmlns:wp14="http://schemas.microsoft.com/office/word/2010/wordprocessingDrawing" xmlns:wp="http://schemas.openxmlformats.org/drawingml/2006/wordprocessingDrawing" xmlns:w10="urn:schemas-microsoft-com:office:word" xmlns:w="http://schemas.openxmlformats.org/wordprocessingml/2006/main" xmlns:w14="http://schemas.microsoft.com/office/word/2010/wordml" xmlns:w15="http://schemas.microsoft.com/office/word/2012/wordml" xmlns:w16cex="http://schemas.microsoft.com/office/word/2018/wordml/cex" xmlns:w16cid="http://schemas.microsoft.com/office/word/2016/wordml/cid" xmlns:w16="http://schemas.microsoft.com/office/word/2018/wordml" xmlns:w16du="http://schemas.microsoft.com/office/word/2023/wordml/word16du" xmlns:w16sdtdh="http://schemas.microsoft.com/office/word/2020/wordml/sdtdatahash" xmlns:w16se="http://schemas.microsoft.com/office/word/2015/wordml/symex" xmlns:wpg="http://schemas.microsoft.com/office/word/2010/wordprocessingGroup" xmlns:wpi="http://schemas.microsoft.com/office/word/2010/wordprocessingInk" xmlns:wne="http://schemas.microsoft.com/office/word/2006/wordml" xmlns:wps="http://schemas.microsoft.com/office/word/2010/wordprocessingShape" mc:Ignorable="w14 w15 w16se w16cid w16 w16cex w16sdtdh w16du wp14">
+<w:footnotes xmlns:wpc="http://schemas.microsoft.com/office/word/2010/wordprocessingCanvas" xmlns:cx="http://schemas.microsoft.com/office/drawing/2014/chartex" xmlns:cx1="http://schemas.microsoft.com/office/drawing/2015/9/8/chartex" xmlns:cx2="http://schemas.microsoft.com/office/drawing/2015/10/21/chartex" xmlns:cx3="http://schemas.microsoft.com/office/drawing/2016/5/9/chartex" xmlns:cx4="http://schemas.microsoft.com/office/drawing/2016/5/10/chartex" xmlns:cx5="http://schemas.microsoft.com/office/drawing/2016/5/11/chartex" xmlns:cx6="http://schemas.microsoft.com/office/drawing/2016/5/12/chartex" xmlns:cx7="http://schemas.microsoft.com/office/drawing/2016/5/13/chartex" xmlns:cx8="http://schemas.microsoft.com/office/drawing/2016/5/14/chartex" xmlns:mc="http://schemas.openxmlformats.org/markup-compatibility/2006" xmlns:aink="http://schemas.microsoft.com/office/drawing/2016/ink" xmlns:am3d="http://schemas.microsoft.com/office/drawing/2017/model3d" xmlns:o="urn:schemas-microsoft-com:office:office" xmlns:oel="http://schemas.microsoft.com/office/2019/extlst" xmlns:r="http://schemas.openxmlformats.org/officeDocument/2006/relationships" xmlns:m="http://schemas.openxmlformats.org/officeDocument/2006/math" xmlns:v="urn:schemas-microsoft-com:vml" xmlns:wp14="http://schemas.microsoft.com/office/word/2010/wordprocessingDrawing" xmlns:wp="http://schemas.openxmlformats.org/drawingml/2006/wordprocessingDrawing" xmlns:w10="urn:schemas-microsoft-com:office:word" xmlns:w="http://schemas.openxmlformats.org/wordprocessingml/2006/main" xmlns:w14="http://schemas.microsoft.com/office/word/2010/wordml" xmlns:w15="http://schemas.microsoft.com/office/word/2012/wordml" xmlns:w16cex="http://schemas.microsoft.com/office/word/2018/wordml/cex" xmlns:w16cid="http://schemas.microsoft.com/office/word/2016/wordml/cid" xmlns:w16="http://schemas.microsoft.com/office/word/2018/wordml" xmlns:w16sdtdh="http://schemas.microsoft.com/office/word/2020/wordml/sdtdatahash" xmlns:w16se="http://schemas.microsoft.com/office/word/2015/wordml/symex" xmlns:wpg="http://schemas.microsoft.com/office/word/2010/wordprocessingGroup" xmlns:wpi="http://schemas.microsoft.com/office/word/2010/wordprocessingInk" xmlns:wne="http://schemas.microsoft.com/office/word/2006/wordml" xmlns:wps="http://schemas.microsoft.com/office/word/2010/wordprocessingShape" mc:Ignorable="w14 w15 w16se w16cid w16 w16cex w16sdtdh wp14">
   <w:footnote w:type="separator" w:id="-1">
     <w:p>
       <w:pPr>
@@ -1882,7 +1089,7 @@
 </file>
 
 <file path=word/header1.xml><?xml version="1.0" encoding="utf-8"?>
-<w:hdr xmlns:wpc="http://schemas.microsoft.com/office/word/2010/wordprocessingCanvas" xmlns:cx="http://schemas.microsoft.com/office/drawing/2014/chartex" xmlns:cx1="http://schemas.microsoft.com/office/drawing/2015/9/8/chartex" xmlns:cx2="http://schemas.microsoft.com/office/drawing/2015/10/21/chartex" xmlns:cx3="http://schemas.microsoft.com/office/drawing/2016/5/9/chartex" xmlns:cx4="http://schemas.microsoft.com/office/drawing/2016/5/10/chartex" xmlns:cx5="http://schemas.microsoft.com/office/drawing/2016/5/11/chartex" xmlns:cx6="http://schemas.microsoft.com/office/drawing/2016/5/12/chartex" xmlns:cx7="http://schemas.microsoft.com/office/drawing/2016/5/13/chartex" xmlns:cx8="http://schemas.microsoft.com/office/drawing/2016/5/14/chartex" xmlns:mc="http://schemas.openxmlformats.org/markup-compatibility/2006" xmlns:aink="http://schemas.microsoft.com/office/drawing/2016/ink" xmlns:am3d="http://schemas.microsoft.com/office/drawing/2017/model3d" xmlns:o="urn:schemas-microsoft-com:office:office" xmlns:oel="http://schemas.microsoft.com/office/2019/extlst" xmlns:r="http://schemas.openxmlformats.org/officeDocument/2006/relationships" xmlns:m="http://schemas.openxmlformats.org/officeDocument/2006/math" xmlns:v="urn:schemas-microsoft-com:vml" xmlns:wp14="http://schemas.microsoft.com/office/word/2010/wordprocessingDrawing" xmlns:wp="http://schemas.openxmlformats.org/drawingml/2006/wordprocessingDrawing" xmlns:w10="urn:schemas-microsoft-com:office:word" xmlns:w="http://schemas.openxmlformats.org/wordprocessingml/2006/main" xmlns:w14="http://schemas.microsoft.com/office/word/2010/wordml" xmlns:w15="http://schemas.microsoft.com/office/word/2012/wordml" xmlns:w16cex="http://schemas.microsoft.com/office/word/2018/wordml/cex" xmlns:w16cid="http://schemas.microsoft.com/office/word/2016/wordml/cid" xmlns:w16="http://schemas.microsoft.com/office/word/2018/wordml" xmlns:w16du="http://schemas.microsoft.com/office/word/2023/wordml/word16du" xmlns:w16sdtdh="http://schemas.microsoft.com/office/word/2020/wordml/sdtdatahash" xmlns:w16se="http://schemas.microsoft.com/office/word/2015/wordml/symex" xmlns:wpg="http://schemas.microsoft.com/office/word/2010/wordprocessingGroup" xmlns:wpi="http://schemas.microsoft.com/office/word/2010/wordprocessingInk" xmlns:wne="http://schemas.microsoft.com/office/word/2006/wordml" xmlns:wps="http://schemas.microsoft.com/office/word/2010/wordprocessingShape" mc:Ignorable="w14 w15 w16se w16cid w16 w16cex w16sdtdh w16du wp14">
+<w:hdr xmlns:wpc="http://schemas.microsoft.com/office/word/2010/wordprocessingCanvas" xmlns:cx="http://schemas.microsoft.com/office/drawing/2014/chartex" xmlns:cx1="http://schemas.microsoft.com/office/drawing/2015/9/8/chartex" xmlns:cx2="http://schemas.microsoft.com/office/drawing/2015/10/21/chartex" xmlns:cx3="http://schemas.microsoft.com/office/drawing/2016/5/9/chartex" xmlns:cx4="http://schemas.microsoft.com/office/drawing/2016/5/10/chartex" xmlns:cx5="http://schemas.microsoft.com/office/drawing/2016/5/11/chartex" xmlns:cx6="http://schemas.microsoft.com/office/drawing/2016/5/12/chartex" xmlns:cx7="http://schemas.microsoft.com/office/drawing/2016/5/13/chartex" xmlns:cx8="http://schemas.microsoft.com/office/drawing/2016/5/14/chartex" xmlns:mc="http://schemas.openxmlformats.org/markup-compatibility/2006" xmlns:aink="http://schemas.microsoft.com/office/drawing/2016/ink" xmlns:am3d="http://schemas.microsoft.com/office/drawing/2017/model3d" xmlns:o="urn:schemas-microsoft-com:office:office" xmlns:oel="http://schemas.microsoft.com/office/2019/extlst" xmlns:r="http://schemas.openxmlformats.org/officeDocument/2006/relationships" xmlns:m="http://schemas.openxmlformats.org/officeDocument/2006/math" xmlns:v="urn:schemas-microsoft-com:vml" xmlns:wp14="http://schemas.microsoft.com/office/word/2010/wordprocessingDrawing" xmlns:wp="http://schemas.openxmlformats.org/drawingml/2006/wordprocessingDrawing" xmlns:w10="urn:schemas-microsoft-com:office:word" xmlns:w="http://schemas.openxmlformats.org/wordprocessingml/2006/main" xmlns:w14="http://schemas.microsoft.com/office/word/2010/wordml" xmlns:w15="http://schemas.microsoft.com/office/word/2012/wordml" xmlns:w16cex="http://schemas.microsoft.com/office/word/2018/wordml/cex" xmlns:w16cid="http://schemas.microsoft.com/office/word/2016/wordml/cid" xmlns:w16="http://schemas.microsoft.com/office/word/2018/wordml" xmlns:w16sdtdh="http://schemas.microsoft.com/office/word/2020/wordml/sdtdatahash" xmlns:w16se="http://schemas.microsoft.com/office/word/2015/wordml/symex" xmlns:wpg="http://schemas.microsoft.com/office/word/2010/wordprocessingGroup" xmlns:wpi="http://schemas.microsoft.com/office/word/2010/wordprocessingInk" xmlns:wne="http://schemas.microsoft.com/office/word/2006/wordml" xmlns:wps="http://schemas.microsoft.com/office/word/2010/wordprocessingShape" mc:Ignorable="w14 w15 w16se w16cid w16 w16cex w16sdtdh wp14">
   <w:p>
     <w:pPr>
       <w:pStyle w:val="En-tte"/>
@@ -1931,7 +1138,7 @@
 </file>
 
 <file path=word/styles.xml><?xml version="1.0" encoding="utf-8"?>
-<w:styles xmlns:mc="http://schemas.openxmlformats.org/markup-compatibility/2006" xmlns:r="http://schemas.openxmlformats.org/officeDocument/2006/relationships" xmlns:w="http://schemas.openxmlformats.org/wordprocessingml/2006/main" xmlns:w14="http://schemas.microsoft.com/office/word/2010/wordml" xmlns:w15="http://schemas.microsoft.com/office/word/2012/wordml" xmlns:w16cex="http://schemas.microsoft.com/office/word/2018/wordml/cex" xmlns:w16cid="http://schemas.microsoft.com/office/word/2016/wordml/cid" xmlns:w16="http://schemas.microsoft.com/office/word/2018/wordml" xmlns:w16du="http://schemas.microsoft.com/office/word/2023/wordml/word16du" xmlns:w16sdtdh="http://schemas.microsoft.com/office/word/2020/wordml/sdtdatahash" xmlns:w16se="http://schemas.microsoft.com/office/word/2015/wordml/symex" mc:Ignorable="w14 w15 w16se w16cid w16 w16cex w16sdtdh w16du">
+<w:styles xmlns:mc="http://schemas.openxmlformats.org/markup-compatibility/2006" xmlns:r="http://schemas.openxmlformats.org/officeDocument/2006/relationships" xmlns:w="http://schemas.openxmlformats.org/wordprocessingml/2006/main" xmlns:w14="http://schemas.microsoft.com/office/word/2010/wordml" xmlns:w15="http://schemas.microsoft.com/office/word/2012/wordml" xmlns:w16cex="http://schemas.microsoft.com/office/word/2018/wordml/cex" xmlns:w16cid="http://schemas.microsoft.com/office/word/2016/wordml/cid" xmlns:w16="http://schemas.microsoft.com/office/word/2018/wordml" xmlns:w16sdtdh="http://schemas.microsoft.com/office/word/2020/wordml/sdtdatahash" xmlns:w16se="http://schemas.microsoft.com/office/word/2015/wordml/symex" mc:Ignorable="w14 w15 w16se w16cid w16 w16cex w16sdtdh">
   <w:docDefaults>
     <w:rPrDefault>
       <w:rPr>
@@ -2685,12 +1892,14 @@
 </file>
 
 <file path=customXml/item1.xml><?xml version="1.0" encoding="utf-8"?>
-<?mso-contentType ?>
-<FormTemplates xmlns="http://schemas.microsoft.com/sharepoint/v3/contenttype/forms">
-  <Display>DocumentLibraryForm</Display>
-  <Edit>DocumentLibraryForm</Edit>
-  <New>DocumentLibraryForm</New>
-</FormTemplates>
+<p:properties xmlns:p="http://schemas.microsoft.com/office/2006/metadata/properties" xmlns:xsi="http://www.w3.org/2001/XMLSchema-instance" xmlns:pc="http://schemas.microsoft.com/office/infopath/2007/PartnerControls">
+  <documentManagement>
+    <TaxCatchAll xmlns="be0d3259-a7ce-4623-88ec-81594dfcbc1c" xsi:nil="true"/>
+    <lcf76f155ced4ddcb4097134ff3c332f xmlns="99ffe1f3-7857-457f-add0-5bdef636f38d">
+      <Terms xmlns="http://schemas.microsoft.com/office/infopath/2007/PartnerControls"/>
+    </lcf76f155ced4ddcb4097134ff3c332f>
+  </documentManagement>
+</p:properties>
 </file>
 
 <file path=customXml/item2.xml><?xml version="1.0" encoding="utf-8"?>
@@ -2923,20 +2132,21 @@
 </file>
 
 <file path=customXml/item3.xml><?xml version="1.0" encoding="utf-8"?>
-<p:properties xmlns:p="http://schemas.microsoft.com/office/2006/metadata/properties" xmlns:xsi="http://www.w3.org/2001/XMLSchema-instance" xmlns:pc="http://schemas.microsoft.com/office/infopath/2007/PartnerControls">
-  <documentManagement>
-    <TaxCatchAll xmlns="be0d3259-a7ce-4623-88ec-81594dfcbc1c" xsi:nil="true"/>
-    <lcf76f155ced4ddcb4097134ff3c332f xmlns="99ffe1f3-7857-457f-add0-5bdef636f38d">
-      <Terms xmlns="http://schemas.microsoft.com/office/infopath/2007/PartnerControls"/>
-    </lcf76f155ced4ddcb4097134ff3c332f>
-  </documentManagement>
-</p:properties>
+<?mso-contentType ?>
+<FormTemplates xmlns="http://schemas.microsoft.com/sharepoint/v3/contenttype/forms">
+  <Display>DocumentLibraryForm</Display>
+  <Edit>DocumentLibraryForm</Edit>
+  <New>DocumentLibraryForm</New>
+</FormTemplates>
 </file>
 
 <file path=customXml/itemProps1.xml><?xml version="1.0" encoding="utf-8"?>
-<ds:datastoreItem xmlns:ds="http://schemas.openxmlformats.org/officeDocument/2006/customXml" ds:itemID="{901E9412-7E62-4290-AF02-AEB211AC6E92}">
+<ds:datastoreItem xmlns:ds="http://schemas.openxmlformats.org/officeDocument/2006/customXml" ds:itemID="{D28CC96E-631F-4222-97B2-1F942B3F6A75}">
   <ds:schemaRefs>
-    <ds:schemaRef ds:uri="http://schemas.microsoft.com/sharepoint/v3/contenttype/forms"/>
+    <ds:schemaRef ds:uri="http://schemas.microsoft.com/office/2006/metadata/properties"/>
+    <ds:schemaRef ds:uri="http://schemas.microsoft.com/office/infopath/2007/PartnerControls"/>
+    <ds:schemaRef ds:uri="be0d3259-a7ce-4623-88ec-81594dfcbc1c"/>
+    <ds:schemaRef ds:uri="99ffe1f3-7857-457f-add0-5bdef636f38d"/>
   </ds:schemaRefs>
 </ds:datastoreItem>
 </file>
@@ -2961,12 +2171,9 @@
 </file>
 
 <file path=customXml/itemProps3.xml><?xml version="1.0" encoding="utf-8"?>
-<ds:datastoreItem xmlns:ds="http://schemas.openxmlformats.org/officeDocument/2006/customXml" ds:itemID="{D28CC96E-631F-4222-97B2-1F942B3F6A75}">
+<ds:datastoreItem xmlns:ds="http://schemas.openxmlformats.org/officeDocument/2006/customXml" ds:itemID="{901E9412-7E62-4290-AF02-AEB211AC6E92}">
   <ds:schemaRefs>
-    <ds:schemaRef ds:uri="http://schemas.microsoft.com/office/2006/metadata/properties"/>
-    <ds:schemaRef ds:uri="http://schemas.microsoft.com/office/infopath/2007/PartnerControls"/>
-    <ds:schemaRef ds:uri="be0d3259-a7ce-4623-88ec-81594dfcbc1c"/>
-    <ds:schemaRef ds:uri="99ffe1f3-7857-457f-add0-5bdef636f38d"/>
+    <ds:schemaRef ds:uri="http://schemas.microsoft.com/sharepoint/v3/contenttype/forms"/>
   </ds:schemaRefs>
 </ds:datastoreItem>
 </file>
</xml_diff>